<commit_message>
Add last section on the report
</commit_message>
<xml_diff>
--- a/Rapport.docx
+++ b/Rapport.docx
@@ -148,24 +148,24 @@
           <w:lang w:val="fr-FR"/>
         </w:rPr>
       </w:pPr>
+      <w:proofErr w:type="spellStart"/>
       <w:r>
         <w:rPr>
           <w:sz w:val="32"/>
           <w:szCs w:val="32"/>
           <w:lang w:val="fr-FR"/>
         </w:rPr>
-        <w:t>Leaf-Classification</w:t>
-      </w:r>
-    </w:p>
-    <w:p>
-      <w:pPr>
-        <w:jc w:val="center"/>
+        <w:t>Leaf</w:t>
+      </w:r>
+      <w:proofErr w:type="spellEnd"/>
+      <w:r>
         <w:rPr>
           <w:sz w:val="32"/>
           <w:szCs w:val="32"/>
           <w:lang w:val="fr-FR"/>
         </w:rPr>
-      </w:pPr>
+        <w:t>-Classification</w:t>
+      </w:r>
     </w:p>
     <w:p>
       <w:pPr>
@@ -231,6 +231,16 @@
       <w:pPr>
         <w:jc w:val="center"/>
         <w:rPr>
+          <w:sz w:val="32"/>
+          <w:szCs w:val="32"/>
+          <w:lang w:val="fr-FR"/>
+        </w:rPr>
+      </w:pPr>
+    </w:p>
+    <w:p>
+      <w:pPr>
+        <w:jc w:val="center"/>
+        <w:rPr>
           <w:lang w:val="fr-FR"/>
         </w:rPr>
       </w:pPr>
@@ -320,7 +330,77 @@
         <w:rPr>
           <w:lang w:val="fr-FR"/>
         </w:rPr>
-        <w:t>e ce devoir de session est de démontrer l’application de 6 algorithmes de classifications sur un dataset spécifique. Le dataset provenant de Kaggle proposé, leaf-classification, a été utilisé. Les détails de ce dataset seront expliqués dans la section exploration des données. 6 algorithme</w:t>
+        <w:t xml:space="preserve">e ce devoir de session est de démontrer l’application de 6 algorithmes de classifications sur un </w:t>
+      </w:r>
+      <w:proofErr w:type="spellStart"/>
+      <w:r>
+        <w:rPr>
+          <w:lang w:val="fr-FR"/>
+        </w:rPr>
+        <w:t>dataset</w:t>
+      </w:r>
+      <w:proofErr w:type="spellEnd"/>
+      <w:r>
+        <w:rPr>
+          <w:lang w:val="fr-FR"/>
+        </w:rPr>
+        <w:t xml:space="preserve"> spécifique. Le </w:t>
+      </w:r>
+      <w:proofErr w:type="spellStart"/>
+      <w:r>
+        <w:rPr>
+          <w:lang w:val="fr-FR"/>
+        </w:rPr>
+        <w:t>dataset</w:t>
+      </w:r>
+      <w:proofErr w:type="spellEnd"/>
+      <w:r>
+        <w:rPr>
+          <w:lang w:val="fr-FR"/>
+        </w:rPr>
+        <w:t xml:space="preserve"> provenant de </w:t>
+      </w:r>
+      <w:proofErr w:type="spellStart"/>
+      <w:r>
+        <w:rPr>
+          <w:lang w:val="fr-FR"/>
+        </w:rPr>
+        <w:t>Kaggle</w:t>
+      </w:r>
+      <w:proofErr w:type="spellEnd"/>
+      <w:r>
+        <w:rPr>
+          <w:lang w:val="fr-FR"/>
+        </w:rPr>
+        <w:t xml:space="preserve"> proposé, </w:t>
+      </w:r>
+      <w:proofErr w:type="spellStart"/>
+      <w:r>
+        <w:rPr>
+          <w:lang w:val="fr-FR"/>
+        </w:rPr>
+        <w:t>leaf</w:t>
+      </w:r>
+      <w:proofErr w:type="spellEnd"/>
+      <w:r>
+        <w:rPr>
+          <w:lang w:val="fr-FR"/>
+        </w:rPr>
+        <w:t xml:space="preserve">-classification, a été utilisé. Les détails de ce </w:t>
+      </w:r>
+      <w:proofErr w:type="spellStart"/>
+      <w:r>
+        <w:rPr>
+          <w:lang w:val="fr-FR"/>
+        </w:rPr>
+        <w:t>dataset</w:t>
+      </w:r>
+      <w:proofErr w:type="spellEnd"/>
+      <w:r>
+        <w:rPr>
+          <w:lang w:val="fr-FR"/>
+        </w:rPr>
+        <w:t xml:space="preserve"> seront expliqués dans la section exploration des données. 6 algorithme</w:t>
       </w:r>
       <w:r>
         <w:rPr>
@@ -398,11 +478,19 @@
           <w:lang w:val="fr-FR"/>
         </w:rPr>
       </w:pPr>
-      <w:r>
-        <w:rPr>
-          <w:lang w:val="fr-FR"/>
-        </w:rPr>
-        <w:t>Random Forest</w:t>
+      <w:proofErr w:type="spellStart"/>
+      <w:r>
+        <w:rPr>
+          <w:lang w:val="fr-FR"/>
+        </w:rPr>
+        <w:t>Random</w:t>
+      </w:r>
+      <w:proofErr w:type="spellEnd"/>
+      <w:r>
+        <w:rPr>
+          <w:lang w:val="fr-FR"/>
+        </w:rPr>
+        <w:t xml:space="preserve"> Forest</w:t>
       </w:r>
     </w:p>
     <w:p>
@@ -421,7 +509,21 @@
         <w:rPr>
           <w:lang w:val="fr-FR"/>
         </w:rPr>
-        <w:t>Support Vector Machine</w:t>
+        <w:t xml:space="preserve">Support </w:t>
+      </w:r>
+      <w:proofErr w:type="spellStart"/>
+      <w:r>
+        <w:rPr>
+          <w:lang w:val="fr-FR"/>
+        </w:rPr>
+        <w:t>Vector</w:t>
+      </w:r>
+      <w:proofErr w:type="spellEnd"/>
+      <w:r>
+        <w:rPr>
+          <w:lang w:val="fr-FR"/>
+        </w:rPr>
+        <w:t xml:space="preserve"> Machine</w:t>
       </w:r>
     </w:p>
     <w:p>
@@ -436,12 +538,14 @@
           <w:lang w:val="fr-FR"/>
         </w:rPr>
       </w:pPr>
+      <w:proofErr w:type="spellStart"/>
       <w:r>
         <w:rPr>
           <w:lang w:val="fr-FR"/>
         </w:rPr>
         <w:t>KNeighbors</w:t>
       </w:r>
+      <w:proofErr w:type="spellEnd"/>
     </w:p>
     <w:p>
       <w:pPr>
@@ -549,7 +653,21 @@
         <w:rPr>
           <w:lang w:val="fr-FR"/>
         </w:rPr>
-        <w:t xml:space="preserve">Le dataset est composé de 1593 entrées, divisées en 2 sections. La section d’entraînement contient 990 éléments et la section test 594 éléments. </w:t>
+        <w:t xml:space="preserve">Le </w:t>
+      </w:r>
+      <w:proofErr w:type="spellStart"/>
+      <w:r>
+        <w:rPr>
+          <w:lang w:val="fr-FR"/>
+        </w:rPr>
+        <w:t>dataset</w:t>
+      </w:r>
+      <w:proofErr w:type="spellEnd"/>
+      <w:r>
+        <w:rPr>
+          <w:lang w:val="fr-FR"/>
+        </w:rPr>
+        <w:t xml:space="preserve"> est composé de 1593 entrées, divisées en 2 sections. La section d’entraînement contient 990 éléments et la section test 594 éléments. </w:t>
       </w:r>
     </w:p>
     <w:p>
@@ -612,8 +730,21 @@
         <w:fldChar w:fldCharType="end"/>
       </w:r>
       <w:r>
-        <w:t>- Répartition des données</w:t>
-      </w:r>
+        <w:t xml:space="preserve">- </w:t>
+      </w:r>
+      <w:proofErr w:type="spellStart"/>
+      <w:r>
+        <w:t>Répartition</w:t>
+      </w:r>
+      <w:proofErr w:type="spellEnd"/>
+      <w:r>
+        <w:t xml:space="preserve"> des </w:t>
+      </w:r>
+      <w:proofErr w:type="spellStart"/>
+      <w:r>
+        <w:t>données</w:t>
+      </w:r>
+      <w:proofErr w:type="spellEnd"/>
     </w:p>
     <w:p>
       <w:pPr>
@@ -640,7 +771,21 @@
         <w:rPr>
           <w:lang w:val="fr-FR"/>
         </w:rPr>
-        <w:t>Le dataset contient 192 attributs, répartit équitablement dans 3 sections :</w:t>
+        <w:t xml:space="preserve">Le </w:t>
+      </w:r>
+      <w:proofErr w:type="spellStart"/>
+      <w:r>
+        <w:rPr>
+          <w:lang w:val="fr-FR"/>
+        </w:rPr>
+        <w:t>dataset</w:t>
+      </w:r>
+      <w:proofErr w:type="spellEnd"/>
+      <w:r>
+        <w:rPr>
+          <w:lang w:val="fr-FR"/>
+        </w:rPr>
+        <w:t xml:space="preserve"> contient 192 attributs, répartit équitablement dans 3 sections :</w:t>
       </w:r>
     </w:p>
     <w:p>
@@ -654,12 +799,14 @@
           <w:lang w:val="fr-FR"/>
         </w:rPr>
       </w:pPr>
+      <w:proofErr w:type="spellStart"/>
       <w:r>
         <w:rPr>
           <w:lang w:val="fr-FR"/>
         </w:rPr>
         <w:t>Margin</w:t>
       </w:r>
+      <w:proofErr w:type="spellEnd"/>
     </w:p>
     <w:p>
       <w:pPr>
@@ -707,7 +854,35 @@
         <w:rPr>
           <w:lang w:val="fr-FR"/>
         </w:rPr>
-        <w:t>Le dataset contient 99 classes. Dans le dataset d’entraînement, chaque classe à 10 éléments.</w:t>
+        <w:t xml:space="preserve">Le </w:t>
+      </w:r>
+      <w:proofErr w:type="spellStart"/>
+      <w:r>
+        <w:rPr>
+          <w:lang w:val="fr-FR"/>
+        </w:rPr>
+        <w:t>dataset</w:t>
+      </w:r>
+      <w:proofErr w:type="spellEnd"/>
+      <w:r>
+        <w:rPr>
+          <w:lang w:val="fr-FR"/>
+        </w:rPr>
+        <w:t xml:space="preserve"> contient 99 classes. Dans le </w:t>
+      </w:r>
+      <w:proofErr w:type="spellStart"/>
+      <w:r>
+        <w:rPr>
+          <w:lang w:val="fr-FR"/>
+        </w:rPr>
+        <w:t>dataset</w:t>
+      </w:r>
+      <w:proofErr w:type="spellEnd"/>
+      <w:r>
+        <w:rPr>
+          <w:lang w:val="fr-FR"/>
+        </w:rPr>
+        <w:t xml:space="preserve"> d’entraînement, chaque classe à 10 éléments.</w:t>
       </w:r>
     </w:p>
     <w:p>
@@ -735,13 +910,69 @@
         <w:rPr>
           <w:lang w:val="fr-FR"/>
         </w:rPr>
-        <w:t>Avant d’aller plus loin dans l’analyse des données, il a été pris pour acquis que le dataset serait utilisé localement, et donc que la section test de cette compétition serait inutilisable. Pour permettre de valider le bon fonctionnement des algorithmes de classifications, nous avons séparés les données d’entraînement en 2 sections, 80% pour la section d’entraînement et 20% pour la section de test</w:t>
-      </w:r>
-      <w:r>
-        <w:rPr>
-          <w:lang w:val="fr-FR"/>
-        </w:rPr>
-        <w:t xml:space="preserve">. Cette séparation a été faite en respectant la répartition de classes de l’ensemble du dataset. Les données ont aussi été mélangées avant la séparation. C’est la méthode StratifiedShuffleSplit de Sklearn qui a été utilisé, comme on peut le voir sur la figure ci-dessous. </w:t>
+        <w:t xml:space="preserve">Avant d’aller plus loin dans l’analyse des données, il a été pris pour acquis que le </w:t>
+      </w:r>
+      <w:proofErr w:type="spellStart"/>
+      <w:r>
+        <w:rPr>
+          <w:lang w:val="fr-FR"/>
+        </w:rPr>
+        <w:t>dataset</w:t>
+      </w:r>
+      <w:proofErr w:type="spellEnd"/>
+      <w:r>
+        <w:rPr>
+          <w:lang w:val="fr-FR"/>
+        </w:rPr>
+        <w:t xml:space="preserve"> serait utilisé localement, et donc que la section test de cette compétition serait inutilisable. Pour permettre de valider le bon fonctionnement des algorithmes de classifications, nous avons séparés les données d’entraînement en 2 sections, 80% pour la section d’entraînement et 20% pour la section de test</w:t>
+      </w:r>
+      <w:r>
+        <w:rPr>
+          <w:lang w:val="fr-FR"/>
+        </w:rPr>
+        <w:t xml:space="preserve">. Cette séparation a été faite en respectant la répartition de classes de l’ensemble du </w:t>
+      </w:r>
+      <w:proofErr w:type="spellStart"/>
+      <w:r>
+        <w:rPr>
+          <w:lang w:val="fr-FR"/>
+        </w:rPr>
+        <w:t>dataset</w:t>
+      </w:r>
+      <w:proofErr w:type="spellEnd"/>
+      <w:r>
+        <w:rPr>
+          <w:lang w:val="fr-FR"/>
+        </w:rPr>
+        <w:t xml:space="preserve">. Les données ont aussi été mélangées avant la séparation. C’est la méthode </w:t>
+      </w:r>
+      <w:proofErr w:type="spellStart"/>
+      <w:r>
+        <w:rPr>
+          <w:lang w:val="fr-FR"/>
+        </w:rPr>
+        <w:t>StratifiedShuffleSplit</w:t>
+      </w:r>
+      <w:proofErr w:type="spellEnd"/>
+      <w:r>
+        <w:rPr>
+          <w:lang w:val="fr-FR"/>
+        </w:rPr>
+        <w:t xml:space="preserve"> de </w:t>
+      </w:r>
+      <w:proofErr w:type="spellStart"/>
+      <w:r>
+        <w:rPr>
+          <w:lang w:val="fr-FR"/>
+        </w:rPr>
+        <w:t>Sklearn</w:t>
+      </w:r>
+      <w:proofErr w:type="spellEnd"/>
+      <w:r>
+        <w:rPr>
+          <w:lang w:val="fr-FR"/>
+        </w:rPr>
+        <w:t xml:space="preserve"> qui a été utilisé, comme on peut le voir sur la figure ci-dessous. </w:t>
       </w:r>
     </w:p>
     <w:p>
@@ -820,8 +1051,21 @@
         <w:fldChar w:fldCharType="end"/>
       </w:r>
       <w:r>
-        <w:t>- Séparation des données</w:t>
-      </w:r>
+        <w:t xml:space="preserve">- </w:t>
+      </w:r>
+      <w:proofErr w:type="spellStart"/>
+      <w:r>
+        <w:t>Séparation</w:t>
+      </w:r>
+      <w:proofErr w:type="spellEnd"/>
+      <w:r>
+        <w:t xml:space="preserve"> des </w:t>
+      </w:r>
+      <w:proofErr w:type="spellStart"/>
+      <w:r>
+        <w:t>données</w:t>
+      </w:r>
+      <w:proofErr w:type="spellEnd"/>
     </w:p>
     <w:p>
       <w:pPr>
@@ -834,7 +1078,49 @@
         <w:rPr>
           <w:lang w:val="fr-FR"/>
         </w:rPr>
-        <w:t xml:space="preserve">Pour le reste du document, le dataset d’entrainement et de test feront références à ces sous datasets du dataset d’entraînement initial. </w:t>
+        <w:t xml:space="preserve">Pour le reste du document, le </w:t>
+      </w:r>
+      <w:proofErr w:type="spellStart"/>
+      <w:r>
+        <w:rPr>
+          <w:lang w:val="fr-FR"/>
+        </w:rPr>
+        <w:t>dataset</w:t>
+      </w:r>
+      <w:proofErr w:type="spellEnd"/>
+      <w:r>
+        <w:rPr>
+          <w:lang w:val="fr-FR"/>
+        </w:rPr>
+        <w:t xml:space="preserve"> d’entrainement et de test feront références à ces sous </w:t>
+      </w:r>
+      <w:proofErr w:type="spellStart"/>
+      <w:r>
+        <w:rPr>
+          <w:lang w:val="fr-FR"/>
+        </w:rPr>
+        <w:t>datasets</w:t>
+      </w:r>
+      <w:proofErr w:type="spellEnd"/>
+      <w:r>
+        <w:rPr>
+          <w:lang w:val="fr-FR"/>
+        </w:rPr>
+        <w:t xml:space="preserve"> du </w:t>
+      </w:r>
+      <w:proofErr w:type="spellStart"/>
+      <w:r>
+        <w:rPr>
+          <w:lang w:val="fr-FR"/>
+        </w:rPr>
+        <w:t>dataset</w:t>
+      </w:r>
+      <w:proofErr w:type="spellEnd"/>
+      <w:r>
+        <w:rPr>
+          <w:lang w:val="fr-FR"/>
+        </w:rPr>
+        <w:t xml:space="preserve"> d’entraînement initial. </w:t>
       </w:r>
     </w:p>
     <w:p>
@@ -862,13 +1148,69 @@
         <w:rPr>
           <w:lang w:val="fr-FR"/>
         </w:rPr>
-        <w:t xml:space="preserve">Le reste de l’analyse des données a été effectué sur le dataset d’entraînement uniquement. Cela permet d’éviter le transfert d’information du dataset de test vers le dataset d’entrainement. </w:t>
-      </w:r>
-      <w:r>
-        <w:rPr>
-          <w:lang w:val="fr-FR"/>
-        </w:rPr>
-        <w:t xml:space="preserve">L’ensemble des figures de cette sections sont tirés du notebook InitialDataExploration dans le dossier notebook. </w:t>
+        <w:t xml:space="preserve">Le reste de l’analyse des données a été effectué sur le </w:t>
+      </w:r>
+      <w:proofErr w:type="spellStart"/>
+      <w:r>
+        <w:rPr>
+          <w:lang w:val="fr-FR"/>
+        </w:rPr>
+        <w:t>dataset</w:t>
+      </w:r>
+      <w:proofErr w:type="spellEnd"/>
+      <w:r>
+        <w:rPr>
+          <w:lang w:val="fr-FR"/>
+        </w:rPr>
+        <w:t xml:space="preserve"> d’entraînement uniquement. Cela permet d’éviter le transfert d’information du </w:t>
+      </w:r>
+      <w:proofErr w:type="spellStart"/>
+      <w:r>
+        <w:rPr>
+          <w:lang w:val="fr-FR"/>
+        </w:rPr>
+        <w:t>dataset</w:t>
+      </w:r>
+      <w:proofErr w:type="spellEnd"/>
+      <w:r>
+        <w:rPr>
+          <w:lang w:val="fr-FR"/>
+        </w:rPr>
+        <w:t xml:space="preserve"> de test vers le </w:t>
+      </w:r>
+      <w:proofErr w:type="spellStart"/>
+      <w:r>
+        <w:rPr>
+          <w:lang w:val="fr-FR"/>
+        </w:rPr>
+        <w:t>dataset</w:t>
+      </w:r>
+      <w:proofErr w:type="spellEnd"/>
+      <w:r>
+        <w:rPr>
+          <w:lang w:val="fr-FR"/>
+        </w:rPr>
+        <w:t xml:space="preserve"> d’entrainement. </w:t>
+      </w:r>
+      <w:r>
+        <w:rPr>
+          <w:lang w:val="fr-FR"/>
+        </w:rPr>
+        <w:t xml:space="preserve">L’ensemble des figures de cette sections sont tirés du notebook </w:t>
+      </w:r>
+      <w:proofErr w:type="spellStart"/>
+      <w:r>
+        <w:rPr>
+          <w:lang w:val="fr-FR"/>
+        </w:rPr>
+        <w:t>InitialDataExploration</w:t>
+      </w:r>
+      <w:proofErr w:type="spellEnd"/>
+      <w:r>
+        <w:rPr>
+          <w:lang w:val="fr-FR"/>
+        </w:rPr>
+        <w:t xml:space="preserve"> dans le dossier notebook. </w:t>
       </w:r>
     </w:p>
     <w:p>
@@ -888,7 +1230,21 @@
         <w:rPr>
           <w:lang w:val="fr-FR"/>
         </w:rPr>
-        <w:t xml:space="preserve">er que toutes les caractéristiques ont des répartitions semblables, centrés sur la gauche. Avec ces histogrammes, ainsi que la description du dataset on voit que les données ont une plage similaire, allant de 0 </w:t>
+        <w:t xml:space="preserve">er que toutes les caractéristiques ont des répartitions semblables, centrés sur la gauche. Avec ces histogrammes, ainsi que la description du </w:t>
+      </w:r>
+      <w:proofErr w:type="spellStart"/>
+      <w:r>
+        <w:rPr>
+          <w:lang w:val="fr-FR"/>
+        </w:rPr>
+        <w:t>dataset</w:t>
+      </w:r>
+      <w:proofErr w:type="spellEnd"/>
+      <w:r>
+        <w:rPr>
+          <w:lang w:val="fr-FR"/>
+        </w:rPr>
+        <w:t xml:space="preserve"> on voit que les données ont une plage similaire, allant de 0 </w:t>
       </w:r>
       <w:r>
         <w:rPr>
@@ -906,7 +1262,21 @@
         <w:rPr>
           <w:lang w:val="fr-FR"/>
         </w:rPr>
-        <w:t xml:space="preserve">Les plages de valeurs sont similaires pour les caractéristiques d’un même groupe (Margin, Shape, Texture), mais pas entre les groupes eux-mêmes. </w:t>
+        <w:t>Les plages de valeurs sont similaires pour les caractéristiques d’un même groupe (</w:t>
+      </w:r>
+      <w:proofErr w:type="spellStart"/>
+      <w:r>
+        <w:rPr>
+          <w:lang w:val="fr-FR"/>
+        </w:rPr>
+        <w:t>Margin</w:t>
+      </w:r>
+      <w:proofErr w:type="spellEnd"/>
+      <w:r>
+        <w:rPr>
+          <w:lang w:val="fr-FR"/>
+        </w:rPr>
+        <w:t xml:space="preserve">, Shape, Texture), mais pas entre les groupes eux-mêmes. </w:t>
       </w:r>
       <w:r>
         <w:rPr>
@@ -938,14 +1308,42 @@
         <w:rPr>
           <w:lang w:val="fr-FR"/>
         </w:rPr>
-        <w:t xml:space="preserve">nformations, on peut envisager plusieurs transformations. Tout d’abord, il serait idéal que la plage de valeur soit la même pour l’ensemble des caractéristiques du dataset. Ensuite, des histogramme </w:t>
+        <w:t xml:space="preserve">nformations, on peut envisager plusieurs transformations. Tout d’abord, il serait idéal que la plage de valeur soit la même pour l’ensemble des caractéristiques du </w:t>
+      </w:r>
+      <w:proofErr w:type="spellStart"/>
+      <w:r>
+        <w:rPr>
+          <w:lang w:val="fr-FR"/>
+        </w:rPr>
+        <w:t>dataset</w:t>
+      </w:r>
+      <w:proofErr w:type="spellEnd"/>
+      <w:r>
+        <w:rPr>
+          <w:lang w:val="fr-FR"/>
+        </w:rPr>
+        <w:t xml:space="preserve">. Ensuite, des histogramme </w:t>
       </w:r>
       <w:r>
         <w:rPr>
           <w:lang w:val="fr-FR"/>
         </w:rPr>
         <w:lastRenderedPageBreak/>
-        <w:t xml:space="preserve">« tail-heavy » peut être le symptôme de données aberrantes, agrandissant artificiellement la queue de l’histogramme. Il pourrait donc être intéressant de procéder à une élimination des données aberrantes. </w:t>
+        <w:t>« </w:t>
+      </w:r>
+      <w:proofErr w:type="spellStart"/>
+      <w:r>
+        <w:rPr>
+          <w:lang w:val="fr-FR"/>
+        </w:rPr>
+        <w:t>tail-heavy</w:t>
+      </w:r>
+      <w:proofErr w:type="spellEnd"/>
+      <w:r>
+        <w:rPr>
+          <w:lang w:val="fr-FR"/>
+        </w:rPr>
+        <w:t xml:space="preserve"> » peut être le symptôme de données aberrantes, agrandissant artificiellement la queue de l’histogramme. Il pourrait donc être intéressant de procéder à une élimination des données aberrantes. </w:t>
       </w:r>
     </w:p>
     <w:p>
@@ -1034,7 +1432,35 @@
         <w:rPr>
           <w:lang w:val="fr-FR"/>
         </w:rPr>
-        <w:t>- Histograme de chaques caractéristiques</w:t>
+        <w:t xml:space="preserve">- </w:t>
+      </w:r>
+      <w:proofErr w:type="spellStart"/>
+      <w:r>
+        <w:rPr>
+          <w:lang w:val="fr-FR"/>
+        </w:rPr>
+        <w:t>Histograme</w:t>
+      </w:r>
+      <w:proofErr w:type="spellEnd"/>
+      <w:r>
+        <w:rPr>
+          <w:lang w:val="fr-FR"/>
+        </w:rPr>
+        <w:t xml:space="preserve"> de </w:t>
+      </w:r>
+      <w:proofErr w:type="spellStart"/>
+      <w:r>
+        <w:rPr>
+          <w:lang w:val="fr-FR"/>
+        </w:rPr>
+        <w:t>chaques</w:t>
+      </w:r>
+      <w:proofErr w:type="spellEnd"/>
+      <w:r>
+        <w:rPr>
+          <w:lang w:val="fr-FR"/>
+        </w:rPr>
+        <w:t xml:space="preserve"> caractéristiques</w:t>
       </w:r>
     </w:p>
     <w:p>
@@ -1048,7 +1474,29 @@
         <w:rPr>
           <w:lang w:val="fr-FR"/>
         </w:rPr>
-        <w:t xml:space="preserve">La matrice de corrélation, figure ci-dessous, montre aussi des informations intéressantes. Plus le coefficient de corrélation est proche de 1 ou -1, plus les variables sont corrélées. C’est-à-dire qu’un changement de valeur de l’une, va impacter de la même façon la seconde variable. La fonction corr() de pandas permet de calculer le coefficient de corrélation linaire entre chacune des variables. </w:t>
+        <w:t xml:space="preserve">La matrice de corrélation, figure ci-dessous, montre aussi des informations intéressantes. Plus le coefficient de corrélation est proche de 1 ou -1, plus les variables sont corrélées. C’est-à-dire qu’un changement de valeur de l’une, va impacter de la même façon la seconde variable. La fonction </w:t>
+      </w:r>
+      <w:proofErr w:type="spellStart"/>
+      <w:proofErr w:type="gramStart"/>
+      <w:r>
+        <w:rPr>
+          <w:lang w:val="fr-FR"/>
+        </w:rPr>
+        <w:t>corr</w:t>
+      </w:r>
+      <w:proofErr w:type="spellEnd"/>
+      <w:r>
+        <w:rPr>
+          <w:lang w:val="fr-FR"/>
+        </w:rPr>
+        <w:t>(</w:t>
+      </w:r>
+      <w:proofErr w:type="gramEnd"/>
+      <w:r>
+        <w:rPr>
+          <w:lang w:val="fr-FR"/>
+        </w:rPr>
+        <w:t xml:space="preserve">) de pandas permet de calculer le coefficient de corrélation linaire entre chacune des variables. </w:t>
       </w:r>
       <w:r>
         <w:rPr>
@@ -1151,8 +1599,13 @@
         <w:fldChar w:fldCharType="end"/>
       </w:r>
       <w:r>
-        <w:t>-Matrice de corrélation</w:t>
-      </w:r>
+        <w:t xml:space="preserve">-Matrice de </w:t>
+      </w:r>
+      <w:proofErr w:type="spellStart"/>
+      <w:r>
+        <w:t>corrélation</w:t>
+      </w:r>
+      <w:proofErr w:type="spellEnd"/>
     </w:p>
     <w:p>
       <w:pPr>
@@ -1171,13 +1624,55 @@
         <w:rPr>
           <w:lang w:val="fr-FR"/>
         </w:rPr>
-        <w:t xml:space="preserve">On remarque que les groupe Margin et le groupe Texture contiennent plusieurs données s’éloignant de la moyenne. Par contre, les données </w:t>
-      </w:r>
-      <w:r>
-        <w:rPr>
-          <w:lang w:val="fr-FR"/>
-        </w:rPr>
-        <w:t xml:space="preserve">du groupe Shape semblent mieux concentrées. Il y aurait donc quelques données anormales à éliminer du dataset mais la très grande majorité des données sont valables. On remarque que le dataset ne contient aucune valeur aberrantes, c-à-d ridiculement grande par rapport aux autres, ni aucune donnée manquante. </w:t>
+        <w:t xml:space="preserve">On remarque que les groupe </w:t>
+      </w:r>
+      <w:proofErr w:type="spellStart"/>
+      <w:r>
+        <w:rPr>
+          <w:lang w:val="fr-FR"/>
+        </w:rPr>
+        <w:t>Margin</w:t>
+      </w:r>
+      <w:proofErr w:type="spellEnd"/>
+      <w:r>
+        <w:rPr>
+          <w:lang w:val="fr-FR"/>
+        </w:rPr>
+        <w:t xml:space="preserve"> et le groupe Texture contiennent plusieurs données s’éloignant de la moyenne. Par contre, les données </w:t>
+      </w:r>
+      <w:r>
+        <w:rPr>
+          <w:lang w:val="fr-FR"/>
+        </w:rPr>
+        <w:t xml:space="preserve">du groupe Shape semblent mieux concentrées. Il y aurait donc quelques données anormales à éliminer du </w:t>
+      </w:r>
+      <w:proofErr w:type="spellStart"/>
+      <w:r>
+        <w:rPr>
+          <w:lang w:val="fr-FR"/>
+        </w:rPr>
+        <w:t>dataset</w:t>
+      </w:r>
+      <w:proofErr w:type="spellEnd"/>
+      <w:r>
+        <w:rPr>
+          <w:lang w:val="fr-FR"/>
+        </w:rPr>
+        <w:t xml:space="preserve"> mais la très grande majorité des données sont valables. On remarque que le </w:t>
+      </w:r>
+      <w:proofErr w:type="spellStart"/>
+      <w:r>
+        <w:rPr>
+          <w:lang w:val="fr-FR"/>
+        </w:rPr>
+        <w:t>dataset</w:t>
+      </w:r>
+      <w:proofErr w:type="spellEnd"/>
+      <w:r>
+        <w:rPr>
+          <w:lang w:val="fr-FR"/>
+        </w:rPr>
+        <w:t xml:space="preserve"> ne contient aucune valeur aberrantes, c-à-d ridiculement grande par rapport aux autres, ni aucune donnée manquante. </w:t>
       </w:r>
     </w:p>
     <w:p>
@@ -1270,8 +1765,16 @@
         <w:rPr>
           <w:lang w:val="fr-FR"/>
         </w:rPr>
-        <w:t>Groupe Margin</w:t>
-      </w:r>
+        <w:t xml:space="preserve">Groupe </w:t>
+      </w:r>
+      <w:proofErr w:type="spellStart"/>
+      <w:r>
+        <w:rPr>
+          <w:lang w:val="fr-FR"/>
+        </w:rPr>
+        <w:t>Margin</w:t>
+      </w:r>
+      <w:proofErr w:type="spellEnd"/>
     </w:p>
     <w:p>
       <w:pPr>
@@ -1481,7 +1984,35 @@
         <w:rPr>
           <w:lang w:val="fr-FR"/>
         </w:rPr>
-        <w:t>La première transformation sur les données qui a été effectué a été de convertir les espèces, qui contenaient des strings, en chiffre. Pour cela, la classe LabelEncoder de skelarn.</w:t>
+        <w:t xml:space="preserve">La première transformation sur les données qui a été effectué a été de convertir les espèces, qui contenaient des strings, en chiffre. Pour cela, la classe </w:t>
+      </w:r>
+      <w:proofErr w:type="spellStart"/>
+      <w:r>
+        <w:rPr>
+          <w:lang w:val="fr-FR"/>
+        </w:rPr>
+        <w:t>LabelEncoder</w:t>
+      </w:r>
+      <w:proofErr w:type="spellEnd"/>
+      <w:r>
+        <w:rPr>
+          <w:lang w:val="fr-FR"/>
+        </w:rPr>
+        <w:t xml:space="preserve"> de </w:t>
+      </w:r>
+      <w:proofErr w:type="spellStart"/>
+      <w:r>
+        <w:rPr>
+          <w:lang w:val="fr-FR"/>
+        </w:rPr>
+        <w:t>skelarn</w:t>
+      </w:r>
+      <w:proofErr w:type="spellEnd"/>
+      <w:r>
+        <w:rPr>
+          <w:lang w:val="fr-FR"/>
+        </w:rPr>
+        <w:t>.</w:t>
       </w:r>
     </w:p>
     <w:p>
@@ -1589,7 +2120,21 @@
         <w:rPr>
           <w:lang w:val="fr-FR"/>
         </w:rPr>
-        <w:t>Plusieurs techniques s’offrent à nous. Dans notre cas, nous avons privilégié le StandardScaler, qui permet de centrer les données autour de 0 avec une déviation standard de 1. Cette modification est appliquée à chacune des caractéristiques de façon indépendante</w:t>
+        <w:t xml:space="preserve">Plusieurs techniques s’offrent à nous. Dans notre cas, nous avons privilégié le </w:t>
+      </w:r>
+      <w:proofErr w:type="spellStart"/>
+      <w:r>
+        <w:rPr>
+          <w:lang w:val="fr-FR"/>
+        </w:rPr>
+        <w:t>StandardScaler</w:t>
+      </w:r>
+      <w:proofErr w:type="spellEnd"/>
+      <w:r>
+        <w:rPr>
+          <w:lang w:val="fr-FR"/>
+        </w:rPr>
+        <w:t>, qui permet de centrer les données autour de 0 avec une déviation standard de 1. Cette modification est appliquée à chacune des caractéristiques de façon indépendante</w:t>
       </w:r>
       <w:r>
         <w:rPr>
@@ -1628,7 +2173,77 @@
         <w:rPr>
           <w:lang w:val="fr-FR"/>
         </w:rPr>
-        <w:t xml:space="preserve">Enfin, l’entraînement des différents algorithmes a été effectués avec la technique de cross-validation. Dans ce cas-ci, c’est la classe StratifiedKFold qui a été utilisé pour la séparation des données en fold. Et nous avons utilisés 5 fold. Le manque de données par rapport au nombre de classe ne permet pas d’augmenter facilement le nombre de fold, car on se retrouve rapidement avec un seul exemple de classe par fold. </w:t>
+        <w:t xml:space="preserve">Enfin, l’entraînement des différents algorithmes a été effectués avec la technique de cross-validation. Dans ce cas-ci, c’est la classe </w:t>
+      </w:r>
+      <w:proofErr w:type="spellStart"/>
+      <w:r>
+        <w:rPr>
+          <w:lang w:val="fr-FR"/>
+        </w:rPr>
+        <w:t>StratifiedKFold</w:t>
+      </w:r>
+      <w:proofErr w:type="spellEnd"/>
+      <w:r>
+        <w:rPr>
+          <w:lang w:val="fr-FR"/>
+        </w:rPr>
+        <w:t xml:space="preserve"> qui a été utilisé pour la séparation des données en </w:t>
+      </w:r>
+      <w:proofErr w:type="spellStart"/>
+      <w:r>
+        <w:rPr>
+          <w:lang w:val="fr-FR"/>
+        </w:rPr>
+        <w:t>fold</w:t>
+      </w:r>
+      <w:proofErr w:type="spellEnd"/>
+      <w:r>
+        <w:rPr>
+          <w:lang w:val="fr-FR"/>
+        </w:rPr>
+        <w:t xml:space="preserve">. Et nous avons utilisés 5 </w:t>
+      </w:r>
+      <w:proofErr w:type="spellStart"/>
+      <w:r>
+        <w:rPr>
+          <w:lang w:val="fr-FR"/>
+        </w:rPr>
+        <w:t>fold</w:t>
+      </w:r>
+      <w:proofErr w:type="spellEnd"/>
+      <w:r>
+        <w:rPr>
+          <w:lang w:val="fr-FR"/>
+        </w:rPr>
+        <w:t xml:space="preserve">. Le manque de données par rapport au nombre de classe ne permet pas d’augmenter facilement le nombre de </w:t>
+      </w:r>
+      <w:proofErr w:type="spellStart"/>
+      <w:r>
+        <w:rPr>
+          <w:lang w:val="fr-FR"/>
+        </w:rPr>
+        <w:t>fold</w:t>
+      </w:r>
+      <w:proofErr w:type="spellEnd"/>
+      <w:r>
+        <w:rPr>
+          <w:lang w:val="fr-FR"/>
+        </w:rPr>
+        <w:t xml:space="preserve">, car on se retrouve rapidement avec un seul exemple de classe par </w:t>
+      </w:r>
+      <w:proofErr w:type="spellStart"/>
+      <w:r>
+        <w:rPr>
+          <w:lang w:val="fr-FR"/>
+        </w:rPr>
+        <w:t>fold</w:t>
+      </w:r>
+      <w:proofErr w:type="spellEnd"/>
+      <w:r>
+        <w:rPr>
+          <w:lang w:val="fr-FR"/>
+        </w:rPr>
+        <w:t xml:space="preserve">. </w:t>
       </w:r>
     </w:p>
     <w:p>
@@ -1643,7 +2258,71 @@
           <w:lang w:val="fr-FR"/>
         </w:rPr>
         <w:lastRenderedPageBreak/>
-        <w:t>Il est facile de modifier les paramètres de générations du dataset. Tous les paramètres sont dans le fichier yaml data_cfg.yaml. Après avoir modifié un paramètre, exécuté make_dataset.py pour générer le nouveau dataset.</w:t>
+        <w:t xml:space="preserve">Il est facile de modifier les paramètres de générations du </w:t>
+      </w:r>
+      <w:proofErr w:type="spellStart"/>
+      <w:r>
+        <w:rPr>
+          <w:lang w:val="fr-FR"/>
+        </w:rPr>
+        <w:t>dataset</w:t>
+      </w:r>
+      <w:proofErr w:type="spellEnd"/>
+      <w:r>
+        <w:rPr>
+          <w:lang w:val="fr-FR"/>
+        </w:rPr>
+        <w:t xml:space="preserve">. Tous les paramètres sont dans le fichier </w:t>
+      </w:r>
+      <w:proofErr w:type="spellStart"/>
+      <w:r>
+        <w:rPr>
+          <w:lang w:val="fr-FR"/>
+        </w:rPr>
+        <w:t>yaml</w:t>
+      </w:r>
+      <w:proofErr w:type="spellEnd"/>
+      <w:r>
+        <w:rPr>
+          <w:lang w:val="fr-FR"/>
+        </w:rPr>
+        <w:t xml:space="preserve"> </w:t>
+      </w:r>
+      <w:proofErr w:type="spellStart"/>
+      <w:r>
+        <w:rPr>
+          <w:lang w:val="fr-FR"/>
+        </w:rPr>
+        <w:t>data_</w:t>
+      </w:r>
+      <w:proofErr w:type="gramStart"/>
+      <w:r>
+        <w:rPr>
+          <w:lang w:val="fr-FR"/>
+        </w:rPr>
+        <w:t>cfg.yaml</w:t>
+      </w:r>
+      <w:proofErr w:type="spellEnd"/>
+      <w:proofErr w:type="gramEnd"/>
+      <w:r>
+        <w:rPr>
+          <w:lang w:val="fr-FR"/>
+        </w:rPr>
+        <w:t xml:space="preserve">. Après avoir modifié un paramètre, exécuté make_dataset.py pour générer le nouveau </w:t>
+      </w:r>
+      <w:proofErr w:type="spellStart"/>
+      <w:r>
+        <w:rPr>
+          <w:lang w:val="fr-FR"/>
+        </w:rPr>
+        <w:t>dataset</w:t>
+      </w:r>
+      <w:proofErr w:type="spellEnd"/>
+      <w:r>
+        <w:rPr>
+          <w:lang w:val="fr-FR"/>
+        </w:rPr>
+        <w:t>.</w:t>
       </w:r>
     </w:p>
     <w:p>
@@ -1697,7 +2376,49 @@
         <w:rPr>
           <w:lang w:val="fr-FR"/>
         </w:rPr>
-        <w:t xml:space="preserve">Tous les algorithmes ont été raffiné avec un RandomSearchCV de manière itérative. Les paramètres utilisés dans le RandomSearchCV ont été présélectionné par rapport à leur impact potentiel sur les résultats. La plage de valeur des paramètres a été sélectionné itérativement pour permettre au RandomSearchCV de ne pas sélectionner une solution sur les limites des paramètres. Enfin, certains paramètres ont dû être limité à cause de limite computationnelle.  </w:t>
+        <w:t xml:space="preserve">Tous les algorithmes ont été raffiné avec un </w:t>
+      </w:r>
+      <w:proofErr w:type="spellStart"/>
+      <w:r>
+        <w:rPr>
+          <w:lang w:val="fr-FR"/>
+        </w:rPr>
+        <w:t>RandomSearchCV</w:t>
+      </w:r>
+      <w:proofErr w:type="spellEnd"/>
+      <w:r>
+        <w:rPr>
+          <w:lang w:val="fr-FR"/>
+        </w:rPr>
+        <w:t xml:space="preserve"> de manière itérative. Les paramètres utilisés dans le </w:t>
+      </w:r>
+      <w:proofErr w:type="spellStart"/>
+      <w:r>
+        <w:rPr>
+          <w:lang w:val="fr-FR"/>
+        </w:rPr>
+        <w:t>RandomSearchCV</w:t>
+      </w:r>
+      <w:proofErr w:type="spellEnd"/>
+      <w:r>
+        <w:rPr>
+          <w:lang w:val="fr-FR"/>
+        </w:rPr>
+        <w:t xml:space="preserve"> ont été présélectionné par rapport à leur impact potentiel sur les résultats. La plage de valeur des paramètres a été sélectionné itérativement pour permettre au </w:t>
+      </w:r>
+      <w:proofErr w:type="spellStart"/>
+      <w:r>
+        <w:rPr>
+          <w:lang w:val="fr-FR"/>
+        </w:rPr>
+        <w:t>RandomSearchCV</w:t>
+      </w:r>
+      <w:proofErr w:type="spellEnd"/>
+      <w:r>
+        <w:rPr>
+          <w:lang w:val="fr-FR"/>
+        </w:rPr>
+        <w:t xml:space="preserve"> de ne pas sélectionner une solution sur les limites des paramètres. Enfin, certains paramètres ont dû être limité à cause de limite computationnelle.  </w:t>
       </w:r>
     </w:p>
     <w:p>
@@ -1711,13 +2432,111 @@
         <w:rPr>
           <w:lang w:val="fr-FR"/>
         </w:rPr>
-        <w:t>L’utilisation d’un RandomSearchCV permet de rapidement obtenir une solution viable pour chacun des algorithmes, ce n’est toutefois pas une solution parfaite. L’utilisation d’un algorithme génétique serait préférable pour raffiner les résultats</w:t>
-      </w:r>
-      <w:r>
-        <w:rPr>
-          <w:lang w:val="fr-FR"/>
-        </w:rPr>
-        <w:t xml:space="preserve">, mais sklearn n’en contient pas de base. Des tests ont été effectué avec sklearn-genetic-opt mais le besoin computationnel était trop élevé pour obtenir des résultats convenables. Enfin, des tests ont étés fait avec la classe expérimentale HalvinRandomSearchCV. Toutefois, sont implémentation est problématiques. En effet, celle-ci s’arrête dès qu’on ensemble d’hyperparamètres n’est pas compatible ensemble (ex : certaines loss avec certains solver), alors que RandomSearchCV et GridSearchCV ne font qu’ignorer le résultat. </w:t>
+        <w:t xml:space="preserve">L’utilisation d’un </w:t>
+      </w:r>
+      <w:proofErr w:type="spellStart"/>
+      <w:r>
+        <w:rPr>
+          <w:lang w:val="fr-FR"/>
+        </w:rPr>
+        <w:t>RandomSearchCV</w:t>
+      </w:r>
+      <w:proofErr w:type="spellEnd"/>
+      <w:r>
+        <w:rPr>
+          <w:lang w:val="fr-FR"/>
+        </w:rPr>
+        <w:t xml:space="preserve"> permet de rapidement obtenir une solution viable pour chacun des algorithmes, ce n’est toutefois pas une solution parfaite. L’utilisation d’un algorithme génétique serait préférable pour raffiner les résultats</w:t>
+      </w:r>
+      <w:r>
+        <w:rPr>
+          <w:lang w:val="fr-FR"/>
+        </w:rPr>
+        <w:t xml:space="preserve">, mais </w:t>
+      </w:r>
+      <w:proofErr w:type="spellStart"/>
+      <w:r>
+        <w:rPr>
+          <w:lang w:val="fr-FR"/>
+        </w:rPr>
+        <w:t>sklearn</w:t>
+      </w:r>
+      <w:proofErr w:type="spellEnd"/>
+      <w:r>
+        <w:rPr>
+          <w:lang w:val="fr-FR"/>
+        </w:rPr>
+        <w:t xml:space="preserve"> n’en contient pas de base. Des tests ont été effectué avec </w:t>
+      </w:r>
+      <w:proofErr w:type="spellStart"/>
+      <w:r>
+        <w:rPr>
+          <w:lang w:val="fr-FR"/>
+        </w:rPr>
+        <w:t>sklearn-genetic-opt</w:t>
+      </w:r>
+      <w:proofErr w:type="spellEnd"/>
+      <w:r>
+        <w:rPr>
+          <w:lang w:val="fr-FR"/>
+        </w:rPr>
+        <w:t xml:space="preserve"> mais le besoin computationnel était trop élevé pour obtenir des résultats convenables. Enfin, des tests ont étés fait avec la classe expérimentale </w:t>
+      </w:r>
+      <w:proofErr w:type="spellStart"/>
+      <w:r>
+        <w:rPr>
+          <w:lang w:val="fr-FR"/>
+        </w:rPr>
+        <w:t>HalvinRandomSearchCV</w:t>
+      </w:r>
+      <w:proofErr w:type="spellEnd"/>
+      <w:r>
+        <w:rPr>
+          <w:lang w:val="fr-FR"/>
+        </w:rPr>
+        <w:t xml:space="preserve">. Toutefois, sont implémentation est problématiques. En effet, celle-ci s’arrête dès qu’on ensemble d’hyperparamètres n’est pas compatible ensemble (ex : certaines </w:t>
+      </w:r>
+      <w:proofErr w:type="spellStart"/>
+      <w:r>
+        <w:rPr>
+          <w:lang w:val="fr-FR"/>
+        </w:rPr>
+        <w:t>loss</w:t>
+      </w:r>
+      <w:proofErr w:type="spellEnd"/>
+      <w:r>
+        <w:rPr>
+          <w:lang w:val="fr-FR"/>
+        </w:rPr>
+        <w:t xml:space="preserve"> avec certains solver), alors que </w:t>
+      </w:r>
+      <w:proofErr w:type="spellStart"/>
+      <w:r>
+        <w:rPr>
+          <w:lang w:val="fr-FR"/>
+        </w:rPr>
+        <w:t>RandomSearchCV</w:t>
+      </w:r>
+      <w:proofErr w:type="spellEnd"/>
+      <w:r>
+        <w:rPr>
+          <w:lang w:val="fr-FR"/>
+        </w:rPr>
+        <w:t xml:space="preserve"> et </w:t>
+      </w:r>
+      <w:proofErr w:type="spellStart"/>
+      <w:r>
+        <w:rPr>
+          <w:lang w:val="fr-FR"/>
+        </w:rPr>
+        <w:t>GridSearchCV</w:t>
+      </w:r>
+      <w:proofErr w:type="spellEnd"/>
+      <w:r>
+        <w:rPr>
+          <w:lang w:val="fr-FR"/>
+        </w:rPr>
+        <w:t xml:space="preserve"> ne font qu’ignorer le résultat. </w:t>
       </w:r>
     </w:p>
     <w:p>
@@ -1731,7 +2550,63 @@
         <w:rPr>
           <w:lang w:val="fr-FR"/>
         </w:rPr>
-        <w:t xml:space="preserve">Le RandomSearchCV a utilisé le score Neg_Log_Loss pour l’optimisation car Log Loss est la métrique utilisée dans la compétition Kaggle. </w:t>
+        <w:t xml:space="preserve">Le </w:t>
+      </w:r>
+      <w:proofErr w:type="spellStart"/>
+      <w:r>
+        <w:rPr>
+          <w:lang w:val="fr-FR"/>
+        </w:rPr>
+        <w:t>RandomSearchCV</w:t>
+      </w:r>
+      <w:proofErr w:type="spellEnd"/>
+      <w:r>
+        <w:rPr>
+          <w:lang w:val="fr-FR"/>
+        </w:rPr>
+        <w:t xml:space="preserve"> a utilisé le score </w:t>
+      </w:r>
+      <w:proofErr w:type="spellStart"/>
+      <w:r>
+        <w:rPr>
+          <w:lang w:val="fr-FR"/>
+        </w:rPr>
+        <w:t>Neg_Log_Loss</w:t>
+      </w:r>
+      <w:proofErr w:type="spellEnd"/>
+      <w:r>
+        <w:rPr>
+          <w:lang w:val="fr-FR"/>
+        </w:rPr>
+        <w:t xml:space="preserve"> pour l’optimisation car Log </w:t>
+      </w:r>
+      <w:proofErr w:type="spellStart"/>
+      <w:r>
+        <w:rPr>
+          <w:lang w:val="fr-FR"/>
+        </w:rPr>
+        <w:t>Loss</w:t>
+      </w:r>
+      <w:proofErr w:type="spellEnd"/>
+      <w:r>
+        <w:rPr>
+          <w:lang w:val="fr-FR"/>
+        </w:rPr>
+        <w:t xml:space="preserve"> est la métrique utilisée dans la compétition </w:t>
+      </w:r>
+      <w:proofErr w:type="spellStart"/>
+      <w:r>
+        <w:rPr>
+          <w:lang w:val="fr-FR"/>
+        </w:rPr>
+        <w:t>Kaggle</w:t>
+      </w:r>
+      <w:proofErr w:type="spellEnd"/>
+      <w:r>
+        <w:rPr>
+          <w:lang w:val="fr-FR"/>
+        </w:rPr>
+        <w:t xml:space="preserve">. </w:t>
       </w:r>
     </w:p>
     <w:p>
@@ -1741,18 +2616,28 @@
           <w:lang w:val="fr-FR"/>
         </w:rPr>
       </w:pPr>
+      <w:proofErr w:type="spellStart"/>
       <w:r>
         <w:rPr>
           <w:lang w:val="fr-FR"/>
         </w:rPr>
         <w:t>Logistic</w:t>
       </w:r>
-      <w:r>
-        <w:rPr>
-          <w:lang w:val="fr-FR"/>
-        </w:rPr>
-        <w:t xml:space="preserve"> Regression</w:t>
-      </w:r>
+      <w:proofErr w:type="spellEnd"/>
+      <w:r>
+        <w:rPr>
+          <w:lang w:val="fr-FR"/>
+        </w:rPr>
+        <w:t xml:space="preserve"> </w:t>
+      </w:r>
+      <w:proofErr w:type="spellStart"/>
+      <w:r>
+        <w:rPr>
+          <w:lang w:val="fr-FR"/>
+        </w:rPr>
+        <w:t>Regression</w:t>
+      </w:r>
+      <w:proofErr w:type="spellEnd"/>
     </w:p>
     <w:p>
       <w:pPr>
@@ -1783,7 +2668,21 @@
         <w:rPr>
           <w:lang w:val="fr-FR"/>
         </w:rPr>
-        <w:t>Nous avons testé l’ensemble des 5 solvers disponible, chacun avec les pénalités respectives :</w:t>
+        <w:t xml:space="preserve">Nous avons testé l’ensemble des 5 </w:t>
+      </w:r>
+      <w:proofErr w:type="spellStart"/>
+      <w:r>
+        <w:rPr>
+          <w:lang w:val="fr-FR"/>
+        </w:rPr>
+        <w:t>solvers</w:t>
+      </w:r>
+      <w:proofErr w:type="spellEnd"/>
+      <w:r>
+        <w:rPr>
+          <w:lang w:val="fr-FR"/>
+        </w:rPr>
+        <w:t xml:space="preserve"> disponible, chacun avec les pénalités respectives :</w:t>
       </w:r>
     </w:p>
     <w:p>
@@ -1815,11 +2714,19 @@
           <w:lang w:val="fr-FR"/>
         </w:rPr>
       </w:pPr>
-      <w:r>
-        <w:rPr>
-          <w:lang w:val="fr-FR"/>
-        </w:rPr>
-        <w:t>Lbfgs – l2</w:t>
+      <w:proofErr w:type="spellStart"/>
+      <w:r>
+        <w:rPr>
+          <w:lang w:val="fr-FR"/>
+        </w:rPr>
+        <w:t>Lbfgs</w:t>
+      </w:r>
+      <w:proofErr w:type="spellEnd"/>
+      <w:r>
+        <w:rPr>
+          <w:lang w:val="fr-FR"/>
+        </w:rPr>
+        <w:t xml:space="preserve"> – l2</w:t>
       </w:r>
     </w:p>
     <w:p>
@@ -1833,11 +2740,19 @@
           <w:lang w:val="fr-FR"/>
         </w:rPr>
       </w:pPr>
-      <w:r>
-        <w:rPr>
-          <w:lang w:val="fr-FR"/>
-        </w:rPr>
-        <w:t>Libliinear – [l1, l2]</w:t>
+      <w:proofErr w:type="spellStart"/>
+      <w:r>
+        <w:rPr>
+          <w:lang w:val="fr-FR"/>
+        </w:rPr>
+        <w:t>Libliinear</w:t>
+      </w:r>
+      <w:proofErr w:type="spellEnd"/>
+      <w:r>
+        <w:rPr>
+          <w:lang w:val="fr-FR"/>
+        </w:rPr>
+        <w:t xml:space="preserve"> – [l1, l2]</w:t>
       </w:r>
     </w:p>
     <w:p>
@@ -1851,11 +2766,19 @@
           <w:lang w:val="fr-FR"/>
         </w:rPr>
       </w:pPr>
-      <w:r>
-        <w:rPr>
-          <w:lang w:val="fr-FR"/>
-        </w:rPr>
-        <w:t>Sag – l2</w:t>
+      <w:proofErr w:type="spellStart"/>
+      <w:r>
+        <w:rPr>
+          <w:lang w:val="fr-FR"/>
+        </w:rPr>
+        <w:t>Sag</w:t>
+      </w:r>
+      <w:proofErr w:type="spellEnd"/>
+      <w:r>
+        <w:rPr>
+          <w:lang w:val="fr-FR"/>
+        </w:rPr>
+        <w:t xml:space="preserve"> – l2</w:t>
       </w:r>
     </w:p>
     <w:p>
@@ -1873,7 +2796,21 @@
         <w:rPr>
           <w:lang w:val="fr-FR"/>
         </w:rPr>
-        <w:t>Saga – [elasticnet, l1, l2]</w:t>
+        <w:t>Saga – [</w:t>
+      </w:r>
+      <w:proofErr w:type="spellStart"/>
+      <w:r>
+        <w:rPr>
+          <w:lang w:val="fr-FR"/>
+        </w:rPr>
+        <w:t>elasticnet</w:t>
+      </w:r>
+      <w:proofErr w:type="spellEnd"/>
+      <w:r>
+        <w:rPr>
+          <w:lang w:val="fr-FR"/>
+        </w:rPr>
+        <w:t>, l1, l2]</w:t>
       </w:r>
     </w:p>
     <w:p>
@@ -1892,7 +2829,21 @@
         <w:rPr>
           <w:lang w:val="fr-FR"/>
         </w:rPr>
-        <w:t>suivait la distribution loguniform entre 1</w:t>
+        <w:t xml:space="preserve">suivait la distribution </w:t>
+      </w:r>
+      <w:proofErr w:type="spellStart"/>
+      <w:r>
+        <w:rPr>
+          <w:lang w:val="fr-FR"/>
+        </w:rPr>
+        <w:t>loguniform</w:t>
+      </w:r>
+      <w:proofErr w:type="spellEnd"/>
+      <w:r>
+        <w:rPr>
+          <w:lang w:val="fr-FR"/>
+        </w:rPr>
+        <w:t xml:space="preserve"> entre 1</w:t>
       </w:r>
       <w:r>
         <w:rPr>
@@ -1918,7 +2869,21 @@
         <w:rPr>
           <w:lang w:val="fr-FR"/>
         </w:rPr>
-        <w:t>La solution fournit par le RandomSearchCV est :</w:t>
+        <w:t xml:space="preserve">La solution fournit par le </w:t>
+      </w:r>
+      <w:proofErr w:type="spellStart"/>
+      <w:r>
+        <w:rPr>
+          <w:lang w:val="fr-FR"/>
+        </w:rPr>
+        <w:t>RandomSearchCV</w:t>
+      </w:r>
+      <w:proofErr w:type="spellEnd"/>
+      <w:r>
+        <w:rPr>
+          <w:lang w:val="fr-FR"/>
+        </w:rPr>
+        <w:t xml:space="preserve"> est :</w:t>
       </w:r>
     </w:p>
     <w:p>
@@ -1972,8 +2937,16 @@
         <w:rPr>
           <w:lang w:val="fr-FR"/>
         </w:rPr>
-        <w:t>Solver=lbfgs</w:t>
-      </w:r>
+        <w:t>Solver=</w:t>
+      </w:r>
+      <w:proofErr w:type="spellStart"/>
+      <w:r>
+        <w:rPr>
+          <w:lang w:val="fr-FR"/>
+        </w:rPr>
+        <w:t>lbfgs</w:t>
+      </w:r>
+      <w:proofErr w:type="spellEnd"/>
     </w:p>
     <w:p>
       <w:pPr>
@@ -2014,12 +2987,14 @@
           <w:lang w:val="fr-FR"/>
         </w:rPr>
       </w:pPr>
+      <w:proofErr w:type="spellStart"/>
       <w:r>
         <w:rPr>
           <w:lang w:val="fr-FR"/>
         </w:rPr>
         <w:t>Linear</w:t>
       </w:r>
+      <w:proofErr w:type="spellEnd"/>
     </w:p>
     <w:p>
       <w:pPr>
@@ -2032,12 +3007,14 @@
           <w:lang w:val="fr-FR"/>
         </w:rPr>
       </w:pPr>
+      <w:proofErr w:type="spellStart"/>
       <w:r>
         <w:rPr>
           <w:lang w:val="fr-FR"/>
         </w:rPr>
         <w:t>Sigmoid</w:t>
       </w:r>
+      <w:proofErr w:type="spellEnd"/>
     </w:p>
     <w:p>
       <w:pPr>
@@ -2068,24 +3045,40 @@
           <w:lang w:val="fr-FR"/>
         </w:rPr>
       </w:pPr>
+      <w:proofErr w:type="spellStart"/>
       <w:r>
         <w:rPr>
           <w:lang w:val="fr-FR"/>
         </w:rPr>
         <w:t>Rbf</w:t>
       </w:r>
-    </w:p>
-    <w:p>
-      <w:pPr>
-        <w:rPr>
-          <w:lang w:val="fr-FR"/>
-        </w:rPr>
-      </w:pPr>
-      <w:r>
-        <w:rPr>
-          <w:lang w:val="fr-FR"/>
-        </w:rPr>
-        <w:t>Les différents noyaux donnent des résultats similaires, mais notre RandomSearchCV a sélectionné le noyau polynomial de degrés 1.</w:t>
+      <w:proofErr w:type="spellEnd"/>
+    </w:p>
+    <w:p>
+      <w:pPr>
+        <w:rPr>
+          <w:lang w:val="fr-FR"/>
+        </w:rPr>
+      </w:pPr>
+      <w:r>
+        <w:rPr>
+          <w:lang w:val="fr-FR"/>
+        </w:rPr>
+        <w:t xml:space="preserve">Les différents noyaux donnent des résultats similaires, mais notre </w:t>
+      </w:r>
+      <w:proofErr w:type="spellStart"/>
+      <w:r>
+        <w:rPr>
+          <w:lang w:val="fr-FR"/>
+        </w:rPr>
+        <w:t>RandomSearchCV</w:t>
+      </w:r>
+      <w:proofErr w:type="spellEnd"/>
+      <w:r>
+        <w:rPr>
+          <w:lang w:val="fr-FR"/>
+        </w:rPr>
+        <w:t xml:space="preserve"> a sélectionné le noyau polynomial de degrés 1.</w:t>
       </w:r>
     </w:p>
     <w:p>
@@ -2095,11 +3088,19 @@
           <w:lang w:val="fr-FR"/>
         </w:rPr>
       </w:pPr>
-      <w:r>
-        <w:rPr>
-          <w:lang w:val="fr-FR"/>
-        </w:rPr>
-        <w:t>Random Forest</w:t>
+      <w:proofErr w:type="spellStart"/>
+      <w:r>
+        <w:rPr>
+          <w:lang w:val="fr-FR"/>
+        </w:rPr>
+        <w:t>Random</w:t>
+      </w:r>
+      <w:proofErr w:type="spellEnd"/>
+      <w:r>
+        <w:rPr>
+          <w:lang w:val="fr-FR"/>
+        </w:rPr>
+        <w:t xml:space="preserve"> Forest</w:t>
       </w:r>
     </w:p>
     <w:p>
@@ -2172,7 +3173,21 @@
         <w:rPr>
           <w:lang w:val="fr-FR"/>
         </w:rPr>
-        <w:t xml:space="preserve">En effet, le RandomSearchCV sélectionne toujours une solution qui se situe sur les limites du nombre d’estimateur, et du maximum de profondeur. Les meilleurs résultats obtenus sont donc limités par le temps de calcul et non par les données. Toutefois, le temps d’entraînement et d’inférence sont largement supérieurs aux autres algorithmes, il serait difficile d’en justifier son choix étant donné que d’autres algorithmes ont de meilleurs résultats beaucoup plus rapidement. </w:t>
+        <w:t xml:space="preserve">En effet, le </w:t>
+      </w:r>
+      <w:proofErr w:type="spellStart"/>
+      <w:r>
+        <w:rPr>
+          <w:lang w:val="fr-FR"/>
+        </w:rPr>
+        <w:t>RandomSearchCV</w:t>
+      </w:r>
+      <w:proofErr w:type="spellEnd"/>
+      <w:r>
+        <w:rPr>
+          <w:lang w:val="fr-FR"/>
+        </w:rPr>
+        <w:t xml:space="preserve"> sélectionne toujours une solution qui se situe sur les limites du nombre d’estimateur, et du maximum de profondeur. Les meilleurs résultats obtenus sont donc limités par le temps de calcul et non par les données. Toutefois, le temps d’entraînement et d’inférence sont largement supérieurs aux autres algorithmes, il serait difficile d’en justifier son choix étant donné que d’autres algorithmes ont de meilleurs résultats beaucoup plus rapidement. </w:t>
       </w:r>
     </w:p>
     <w:p>
@@ -2243,7 +3258,21 @@
         <w:rPr>
           <w:lang w:val="fr-FR"/>
         </w:rPr>
-        <w:t xml:space="preserve">Nous avons ignoré le solver sgd car dans de nombreux cas, la solution était divergence et générait des valeurs infinies. En restreignant le taux d’apprentissage, nous obtenions des solutions, mais inférieures aux solutions fournit par les 2 autres solver. </w:t>
+        <w:t xml:space="preserve">Nous avons ignoré le solver </w:t>
+      </w:r>
+      <w:proofErr w:type="spellStart"/>
+      <w:r>
+        <w:rPr>
+          <w:lang w:val="fr-FR"/>
+        </w:rPr>
+        <w:t>sgd</w:t>
+      </w:r>
+      <w:proofErr w:type="spellEnd"/>
+      <w:r>
+        <w:rPr>
+          <w:lang w:val="fr-FR"/>
+        </w:rPr>
+        <w:t xml:space="preserve"> car dans de nombreux cas, la solution était divergence et générait des valeurs infinies. En restreignant le taux d’apprentissage, nous obtenions des solutions, mais inférieures aux solutions fournit par les 2 autres solver. </w:t>
       </w:r>
     </w:p>
     <w:p>
@@ -2253,24 +3282,40 @@
           <w:lang w:val="fr-FR"/>
         </w:rPr>
       </w:pPr>
+      <w:proofErr w:type="spellStart"/>
       <w:r>
         <w:rPr>
           <w:lang w:val="fr-FR"/>
         </w:rPr>
         <w:t>KNeighbors</w:t>
       </w:r>
-    </w:p>
-    <w:p>
-      <w:pPr>
-        <w:rPr>
-          <w:lang w:val="fr-FR"/>
-        </w:rPr>
-      </w:pPr>
-      <w:r>
-        <w:rPr>
-          <w:lang w:val="fr-FR"/>
-        </w:rPr>
-        <w:t xml:space="preserve">Pour l’algorithme de classification KNeighbors, sa rapidité </w:t>
+      <w:proofErr w:type="spellEnd"/>
+    </w:p>
+    <w:p>
+      <w:pPr>
+        <w:rPr>
+          <w:lang w:val="fr-FR"/>
+        </w:rPr>
+      </w:pPr>
+      <w:r>
+        <w:rPr>
+          <w:lang w:val="fr-FR"/>
+        </w:rPr>
+        <w:t xml:space="preserve">Pour l’algorithme de classification </w:t>
+      </w:r>
+      <w:proofErr w:type="spellStart"/>
+      <w:r>
+        <w:rPr>
+          <w:lang w:val="fr-FR"/>
+        </w:rPr>
+        <w:t>KNeighbors</w:t>
+      </w:r>
+      <w:proofErr w:type="spellEnd"/>
+      <w:r>
+        <w:rPr>
+          <w:lang w:val="fr-FR"/>
+        </w:rPr>
+        <w:t xml:space="preserve">, sa rapidité </w:t>
       </w:r>
       <w:r>
         <w:rPr>
@@ -2379,7 +3424,21 @@
         <w:rPr>
           <w:lang w:val="fr-FR"/>
         </w:rPr>
-        <w:t>Toutefois, très rapidement, le RandomSearchCV a fourni des résultats à l’intérieur des limites de la recherche. Des tests ont été effectué pour valider que ce n’était pas un minimum local.</w:t>
+        <w:t xml:space="preserve">Toutefois, très rapidement, le </w:t>
+      </w:r>
+      <w:proofErr w:type="spellStart"/>
+      <w:r>
+        <w:rPr>
+          <w:lang w:val="fr-FR"/>
+        </w:rPr>
+        <w:t>RandomSearchCV</w:t>
+      </w:r>
+      <w:proofErr w:type="spellEnd"/>
+      <w:r>
+        <w:rPr>
+          <w:lang w:val="fr-FR"/>
+        </w:rPr>
+        <w:t xml:space="preserve"> a fourni des résultats à l’intérieur des limites de la recherche. Des tests ont été effectué pour valider que ce n’était pas un minimum local.</w:t>
       </w:r>
     </w:p>
     <w:p>
@@ -2389,30 +3448,88 @@
           <w:lang w:val="fr-FR"/>
         </w:rPr>
       </w:pPr>
-      <w:r>
-        <w:rPr>
-          <w:lang w:val="fr-FR"/>
-        </w:rPr>
-        <w:t>Decision Tree</w:t>
-      </w:r>
-    </w:p>
-    <w:p>
-      <w:pPr>
-        <w:rPr>
-          <w:lang w:val="fr-FR"/>
-        </w:rPr>
-      </w:pPr>
-      <w:r>
-        <w:rPr>
-          <w:lang w:val="fr-FR"/>
-        </w:rPr>
-        <w:t xml:space="preserve">Comme pour l’algorithme précédent, l’algorithme Decision Tree est </w:t>
-      </w:r>
-      <w:r>
-        <w:rPr>
-          <w:lang w:val="fr-FR"/>
-        </w:rPr>
-        <w:t xml:space="preserve">a rapidement convergé à l’intérieur des limites du RandomSearchCV. Les résultats de cet algorithme semblent aberrants. Bien que le score </w:t>
+      <w:proofErr w:type="spellStart"/>
+      <w:r>
+        <w:rPr>
+          <w:lang w:val="fr-FR"/>
+        </w:rPr>
+        <w:t>Decision</w:t>
+      </w:r>
+      <w:proofErr w:type="spellEnd"/>
+      <w:r>
+        <w:rPr>
+          <w:lang w:val="fr-FR"/>
+        </w:rPr>
+        <w:t xml:space="preserve"> </w:t>
+      </w:r>
+      <w:proofErr w:type="spellStart"/>
+      <w:r>
+        <w:rPr>
+          <w:lang w:val="fr-FR"/>
+        </w:rPr>
+        <w:t>Tree</w:t>
+      </w:r>
+      <w:proofErr w:type="spellEnd"/>
+    </w:p>
+    <w:p>
+      <w:pPr>
+        <w:rPr>
+          <w:lang w:val="fr-FR"/>
+        </w:rPr>
+      </w:pPr>
+      <w:r>
+        <w:rPr>
+          <w:lang w:val="fr-FR"/>
+        </w:rPr>
+        <w:t xml:space="preserve">Comme pour l’algorithme précédent, l’algorithme </w:t>
+      </w:r>
+      <w:proofErr w:type="spellStart"/>
+      <w:r>
+        <w:rPr>
+          <w:lang w:val="fr-FR"/>
+        </w:rPr>
+        <w:t>Decision</w:t>
+      </w:r>
+      <w:proofErr w:type="spellEnd"/>
+      <w:r>
+        <w:rPr>
+          <w:lang w:val="fr-FR"/>
+        </w:rPr>
+        <w:t xml:space="preserve"> </w:t>
+      </w:r>
+      <w:proofErr w:type="spellStart"/>
+      <w:r>
+        <w:rPr>
+          <w:lang w:val="fr-FR"/>
+        </w:rPr>
+        <w:t>Tree</w:t>
+      </w:r>
+      <w:proofErr w:type="spellEnd"/>
+      <w:r>
+        <w:rPr>
+          <w:lang w:val="fr-FR"/>
+        </w:rPr>
+        <w:t xml:space="preserve"> est </w:t>
+      </w:r>
+      <w:r>
+        <w:rPr>
+          <w:lang w:val="fr-FR"/>
+        </w:rPr>
+        <w:t xml:space="preserve">a rapidement convergé à l’intérieur des limites du </w:t>
+      </w:r>
+      <w:proofErr w:type="spellStart"/>
+      <w:r>
+        <w:rPr>
+          <w:lang w:val="fr-FR"/>
+        </w:rPr>
+        <w:t>RandomSearchCV</w:t>
+      </w:r>
+      <w:proofErr w:type="spellEnd"/>
+      <w:r>
+        <w:rPr>
+          <w:lang w:val="fr-FR"/>
+        </w:rPr>
+        <w:t xml:space="preserve">. Les résultats de cet algorithme semblent aberrants. Bien que le score </w:t>
       </w:r>
       <w:r>
         <w:rPr>
@@ -2538,12 +3655,14 @@
           <w:lang w:val="fr-FR"/>
         </w:rPr>
       </w:pPr>
+      <w:proofErr w:type="spellStart"/>
       <w:r>
         <w:rPr>
           <w:lang w:val="fr-FR"/>
         </w:rPr>
         <w:t>Log_loss</w:t>
       </w:r>
+      <w:proofErr w:type="spellEnd"/>
     </w:p>
     <w:p>
       <w:pPr>
@@ -2563,8 +3682,16 @@
         <w:rPr>
           <w:lang w:val="fr-FR"/>
         </w:rPr>
-        <w:t>Résultat avec StandardScaller</w:t>
-      </w:r>
+        <w:t xml:space="preserve">Résultat avec </w:t>
+      </w:r>
+      <w:proofErr w:type="spellStart"/>
+      <w:r>
+        <w:rPr>
+          <w:lang w:val="fr-FR"/>
+        </w:rPr>
+        <w:t>StandardScaller</w:t>
+      </w:r>
+      <w:proofErr w:type="spellEnd"/>
     </w:p>
     <w:p>
       <w:pPr>
@@ -2577,8 +3704,16 @@
         <w:rPr>
           <w:lang w:val="fr-FR"/>
         </w:rPr>
-        <w:t>Ces résultats ont été obtenu avec StandardScaller</w:t>
-      </w:r>
+        <w:t xml:space="preserve">Ces résultats ont été obtenu avec </w:t>
+      </w:r>
+      <w:proofErr w:type="spellStart"/>
+      <w:r>
+        <w:rPr>
+          <w:lang w:val="fr-FR"/>
+        </w:rPr>
+        <w:t>StandardScaller</w:t>
+      </w:r>
+      <w:proofErr w:type="spellEnd"/>
       <w:r>
         <w:rPr>
           <w:lang w:val="fr-FR"/>
@@ -2595,7 +3730,21 @@
         <w:rPr>
           <w:lang w:val="fr-FR"/>
         </w:rPr>
-        <w:t xml:space="preserve">înés. Tandis que les noms sans ce suffix, correspondent aux versions de base des algorithmes. </w:t>
+        <w:t xml:space="preserve">înés. Tandis que les noms sans ce </w:t>
+      </w:r>
+      <w:proofErr w:type="spellStart"/>
+      <w:r>
+        <w:rPr>
+          <w:lang w:val="fr-FR"/>
+        </w:rPr>
+        <w:t>suffix</w:t>
+      </w:r>
+      <w:proofErr w:type="spellEnd"/>
+      <w:r>
+        <w:rPr>
+          <w:lang w:val="fr-FR"/>
+        </w:rPr>
+        <w:t xml:space="preserve">, correspondent aux versions de base des algorithmes. </w:t>
       </w:r>
     </w:p>
     <w:p>
@@ -2609,7 +3758,21 @@
         <w:rPr>
           <w:lang w:val="fr-FR"/>
         </w:rPr>
-        <w:t xml:space="preserve">La figure ci-dessous montre les résultats sur le dataset d’entraînement. On remarque que c’est l’algorithme le plus « simple » qui semble fonctionner le mieux. Le MLP obtient aussi de très bonne performance, dans sa version entraînée et de base. </w:t>
+        <w:t xml:space="preserve">La figure ci-dessous montre les résultats sur le </w:t>
+      </w:r>
+      <w:proofErr w:type="spellStart"/>
+      <w:r>
+        <w:rPr>
+          <w:lang w:val="fr-FR"/>
+        </w:rPr>
+        <w:t>dataset</w:t>
+      </w:r>
+      <w:proofErr w:type="spellEnd"/>
+      <w:r>
+        <w:rPr>
+          <w:lang w:val="fr-FR"/>
+        </w:rPr>
+        <w:t xml:space="preserve"> d’entraînement. On remarque que c’est l’algorithme le plus « simple » qui semble fonctionner le mieux. Le MLP obtient aussi de très bonne performance, dans sa version entraînée et de base. </w:t>
       </w:r>
     </w:p>
     <w:p>
@@ -2698,7 +3861,21 @@
         <w:rPr>
           <w:lang w:val="fr-FR"/>
         </w:rPr>
-        <w:t>- Résultats sur le dataset d'entrainement</w:t>
+        <w:t xml:space="preserve">- Résultats sur le </w:t>
+      </w:r>
+      <w:proofErr w:type="spellStart"/>
+      <w:r>
+        <w:rPr>
+          <w:lang w:val="fr-FR"/>
+        </w:rPr>
+        <w:t>dataset</w:t>
+      </w:r>
+      <w:proofErr w:type="spellEnd"/>
+      <w:r>
+        <w:rPr>
+          <w:lang w:val="fr-FR"/>
+        </w:rPr>
+        <w:t xml:space="preserve"> d'entrainement</w:t>
       </w:r>
     </w:p>
     <w:p>
@@ -2719,13 +3896,97 @@
         <w:rPr>
           <w:lang w:val="fr-FR"/>
         </w:rPr>
-        <w:t xml:space="preserve">L’ordre des résultats reste le même mais les résultats en eu même change légèrement sur le dataset de validation. </w:t>
-      </w:r>
-      <w:r>
-        <w:rPr>
-          <w:lang w:val="fr-FR"/>
-        </w:rPr>
-        <w:t xml:space="preserve">On remarque quand même que la log_loss est inférieur sur le dataset de test que sur le dataset d’entraînement. C’est qui est particulier. On suppose que des données aberrantes sont présentes dans le dataset d’entraînement, ce qui aurait pour effet de diminuer les résultats. On peut remarquer que les algorithmes généralisent bien, malgré le peu de données. </w:t>
+        <w:t xml:space="preserve">L’ordre des résultats reste le même mais les résultats en eu même change légèrement sur le </w:t>
+      </w:r>
+      <w:proofErr w:type="spellStart"/>
+      <w:r>
+        <w:rPr>
+          <w:lang w:val="fr-FR"/>
+        </w:rPr>
+        <w:t>dataset</w:t>
+      </w:r>
+      <w:proofErr w:type="spellEnd"/>
+      <w:r>
+        <w:rPr>
+          <w:lang w:val="fr-FR"/>
+        </w:rPr>
+        <w:t xml:space="preserve"> de validation. </w:t>
+      </w:r>
+      <w:r>
+        <w:rPr>
+          <w:lang w:val="fr-FR"/>
+        </w:rPr>
+        <w:t xml:space="preserve">On remarque quand même que </w:t>
+      </w:r>
+      <w:proofErr w:type="gramStart"/>
+      <w:r>
+        <w:rPr>
+          <w:lang w:val="fr-FR"/>
+        </w:rPr>
+        <w:t xml:space="preserve">la </w:t>
+      </w:r>
+      <w:proofErr w:type="spellStart"/>
+      <w:r>
+        <w:rPr>
+          <w:lang w:val="fr-FR"/>
+        </w:rPr>
+        <w:t>log</w:t>
+      </w:r>
+      <w:proofErr w:type="gramEnd"/>
+      <w:r>
+        <w:rPr>
+          <w:lang w:val="fr-FR"/>
+        </w:rPr>
+        <w:t>_loss</w:t>
+      </w:r>
+      <w:proofErr w:type="spellEnd"/>
+      <w:r>
+        <w:rPr>
+          <w:lang w:val="fr-FR"/>
+        </w:rPr>
+        <w:t xml:space="preserve"> est inférieur sur le </w:t>
+      </w:r>
+      <w:proofErr w:type="spellStart"/>
+      <w:r>
+        <w:rPr>
+          <w:lang w:val="fr-FR"/>
+        </w:rPr>
+        <w:t>dataset</w:t>
+      </w:r>
+      <w:proofErr w:type="spellEnd"/>
+      <w:r>
+        <w:rPr>
+          <w:lang w:val="fr-FR"/>
+        </w:rPr>
+        <w:t xml:space="preserve"> de test que sur le </w:t>
+      </w:r>
+      <w:proofErr w:type="spellStart"/>
+      <w:r>
+        <w:rPr>
+          <w:lang w:val="fr-FR"/>
+        </w:rPr>
+        <w:t>dataset</w:t>
+      </w:r>
+      <w:proofErr w:type="spellEnd"/>
+      <w:r>
+        <w:rPr>
+          <w:lang w:val="fr-FR"/>
+        </w:rPr>
+        <w:t xml:space="preserve"> d’entraînement. C’est qui est particulier. On suppose que des données aberrantes sont présentes dans le </w:t>
+      </w:r>
+      <w:proofErr w:type="spellStart"/>
+      <w:r>
+        <w:rPr>
+          <w:lang w:val="fr-FR"/>
+        </w:rPr>
+        <w:t>dataset</w:t>
+      </w:r>
+      <w:proofErr w:type="spellEnd"/>
+      <w:r>
+        <w:rPr>
+          <w:lang w:val="fr-FR"/>
+        </w:rPr>
+        <w:t xml:space="preserve"> d’entraînement, ce qui aurait pour effet de diminuer les résultats. On peut remarquer que les algorithmes généralisent bien, malgré le peu de données. </w:t>
       </w:r>
     </w:p>
     <w:p>
@@ -2815,7 +4076,21 @@
         <w:rPr>
           <w:lang w:val="fr-FR"/>
         </w:rPr>
-        <w:t>- Résultats sur le dataset de test</w:t>
+        <w:t xml:space="preserve">- Résultats sur le </w:t>
+      </w:r>
+      <w:proofErr w:type="spellStart"/>
+      <w:r>
+        <w:rPr>
+          <w:lang w:val="fr-FR"/>
+        </w:rPr>
+        <w:t>dataset</w:t>
+      </w:r>
+      <w:proofErr w:type="spellEnd"/>
+      <w:r>
+        <w:rPr>
+          <w:lang w:val="fr-FR"/>
+        </w:rPr>
+        <w:t xml:space="preserve"> de test</w:t>
       </w:r>
     </w:p>
     <w:p>
@@ -2838,6 +4113,7 @@
         </w:rPr>
         <w:t xml:space="preserve">Résultat avec </w:t>
       </w:r>
+      <w:proofErr w:type="spellStart"/>
       <w:r>
         <w:rPr>
           <w:lang w:val="fr-FR"/>
@@ -2850,18 +4126,33 @@
         </w:rPr>
         <w:t>Scaller</w:t>
       </w:r>
-    </w:p>
-    <w:p>
-      <w:pPr>
-        <w:rPr>
-          <w:lang w:val="fr-FR"/>
-        </w:rPr>
-      </w:pPr>
-      <w:r>
-        <w:rPr>
-          <w:lang w:val="fr-FR"/>
-        </w:rPr>
-        <w:t xml:space="preserve">Les résultats suivants ont été obtenus avec le MinMaxScaller. </w:t>
+      <w:proofErr w:type="spellEnd"/>
+    </w:p>
+    <w:p>
+      <w:pPr>
+        <w:rPr>
+          <w:lang w:val="fr-FR"/>
+        </w:rPr>
+      </w:pPr>
+      <w:r>
+        <w:rPr>
+          <w:lang w:val="fr-FR"/>
+        </w:rPr>
+        <w:t xml:space="preserve">Les résultats suivants ont été obtenus avec le </w:t>
+      </w:r>
+      <w:proofErr w:type="spellStart"/>
+      <w:r>
+        <w:rPr>
+          <w:lang w:val="fr-FR"/>
+        </w:rPr>
+        <w:t>MinMaxScaller</w:t>
+      </w:r>
+      <w:proofErr w:type="spellEnd"/>
+      <w:r>
+        <w:rPr>
+          <w:lang w:val="fr-FR"/>
+        </w:rPr>
+        <w:t xml:space="preserve">. </w:t>
       </w:r>
       <w:r>
         <w:rPr>
@@ -2873,7 +4164,47 @@
         <w:rPr>
           <w:lang w:val="fr-FR"/>
         </w:rPr>
-        <w:t xml:space="preserve">que les résultats sont inférieurs à ceux obtenus avec le StandardScaller. Cela laisse supposé que certaines données extrêmes perturbent l’entraînement, car la technique MinMax est très susceptibles aux données extrêmes. </w:t>
+        <w:t xml:space="preserve">que les résultats sont inférieurs à ceux obtenus avec le </w:t>
+      </w:r>
+      <w:proofErr w:type="spellStart"/>
+      <w:r>
+        <w:rPr>
+          <w:lang w:val="fr-FR"/>
+        </w:rPr>
+        <w:t>StandardScaller</w:t>
+      </w:r>
+      <w:proofErr w:type="spellEnd"/>
+      <w:r>
+        <w:rPr>
+          <w:lang w:val="fr-FR"/>
+        </w:rPr>
+        <w:t xml:space="preserve">. Cela laisse </w:t>
+      </w:r>
+      <w:r>
+        <w:rPr>
+          <w:lang w:val="fr-FR"/>
+        </w:rPr>
+        <w:t>supposer</w:t>
+      </w:r>
+      <w:r>
+        <w:rPr>
+          <w:lang w:val="fr-FR"/>
+        </w:rPr>
+        <w:t xml:space="preserve"> que certaines données extrêmes perturbent l’entraînement, car la technique </w:t>
+      </w:r>
+      <w:proofErr w:type="spellStart"/>
+      <w:r>
+        <w:rPr>
+          <w:lang w:val="fr-FR"/>
+        </w:rPr>
+        <w:t>MinMax</w:t>
+      </w:r>
+      <w:proofErr w:type="spellEnd"/>
+      <w:r>
+        <w:rPr>
+          <w:lang w:val="fr-FR"/>
+        </w:rPr>
+        <w:t xml:space="preserve"> est très susceptibles aux données extrêmes. </w:t>
       </w:r>
     </w:p>
     <w:p>
@@ -2962,7 +4293,21 @@
         <w:rPr>
           <w:lang w:val="fr-FR"/>
         </w:rPr>
-        <w:t>- Résultats sur le dataset d'entraînement</w:t>
+        <w:t xml:space="preserve">- Résultats sur le </w:t>
+      </w:r>
+      <w:proofErr w:type="spellStart"/>
+      <w:r>
+        <w:rPr>
+          <w:lang w:val="fr-FR"/>
+        </w:rPr>
+        <w:t>dataset</w:t>
+      </w:r>
+      <w:proofErr w:type="spellEnd"/>
+      <w:r>
+        <w:rPr>
+          <w:lang w:val="fr-FR"/>
+        </w:rPr>
+        <w:t xml:space="preserve"> d'entraînement</w:t>
       </w:r>
     </w:p>
     <w:p>
@@ -3058,7 +4403,21 @@
         <w:rPr>
           <w:lang w:val="fr-FR"/>
         </w:rPr>
-        <w:t>- Résultats sur le dataset de test</w:t>
+        <w:t xml:space="preserve">- Résultats sur le </w:t>
+      </w:r>
+      <w:proofErr w:type="spellStart"/>
+      <w:r>
+        <w:rPr>
+          <w:lang w:val="fr-FR"/>
+        </w:rPr>
+        <w:t>dataset</w:t>
+      </w:r>
+      <w:proofErr w:type="spellEnd"/>
+      <w:r>
+        <w:rPr>
+          <w:lang w:val="fr-FR"/>
+        </w:rPr>
+        <w:t xml:space="preserve"> de test</w:t>
       </w:r>
     </w:p>
     <w:p>
@@ -3081,19 +4440,281 @@
         </w:rPr>
         <w:t xml:space="preserve">Résultat avec </w:t>
       </w:r>
+      <w:proofErr w:type="spellStart"/>
       <w:r>
         <w:rPr>
           <w:lang w:val="fr-FR"/>
         </w:rPr>
         <w:t>NormalisationScaller</w:t>
       </w:r>
-    </w:p>
-    <w:p>
-      <w:pPr>
-        <w:rPr>
-          <w:lang w:val="fr-FR"/>
-        </w:rPr>
-      </w:pPr>
+      <w:proofErr w:type="spellEnd"/>
+    </w:p>
+    <w:p>
+      <w:pPr>
+        <w:rPr>
+          <w:lang w:val="fr-FR"/>
+        </w:rPr>
+      </w:pPr>
+      <w:r>
+        <w:rPr>
+          <w:lang w:val="fr-FR"/>
+        </w:rPr>
+        <w:t xml:space="preserve">Les résultats obtenus avec le </w:t>
+      </w:r>
+      <w:proofErr w:type="spellStart"/>
+      <w:r>
+        <w:rPr>
+          <w:lang w:val="fr-FR"/>
+        </w:rPr>
+        <w:t>NormalisationScaller</w:t>
+      </w:r>
+      <w:proofErr w:type="spellEnd"/>
+      <w:r>
+        <w:rPr>
+          <w:lang w:val="fr-FR"/>
+        </w:rPr>
+        <w:t xml:space="preserve"> sont très en dessous de ceux obtenus avec les deux précédents </w:t>
+      </w:r>
+      <w:proofErr w:type="spellStart"/>
+      <w:r>
+        <w:rPr>
+          <w:lang w:val="fr-FR"/>
+        </w:rPr>
+        <w:t>scaller</w:t>
+      </w:r>
+      <w:proofErr w:type="spellEnd"/>
+      <w:r>
+        <w:rPr>
+          <w:lang w:val="fr-FR"/>
+        </w:rPr>
+        <w:t>. L’</w:t>
+      </w:r>
+      <w:proofErr w:type="spellStart"/>
+      <w:r>
+        <w:rPr>
+          <w:lang w:val="fr-FR"/>
+        </w:rPr>
+        <w:t>impacte</w:t>
+      </w:r>
+      <w:proofErr w:type="spellEnd"/>
+      <w:r>
+        <w:rPr>
+          <w:lang w:val="fr-FR"/>
+        </w:rPr>
+        <w:t xml:space="preserve"> est majeurs.</w:t>
+      </w:r>
+    </w:p>
+    <w:p>
+      <w:pPr>
+        <w:keepNext/>
+        <w:jc w:val="center"/>
+      </w:pPr>
+      <w:r>
+        <w:rPr>
+          <w:lang w:val="fr-FR"/>
+        </w:rPr>
+        <w:lastRenderedPageBreak/>
+        <w:drawing>
+          <wp:inline distT="0" distB="0" distL="0" distR="0" wp14:anchorId="05330326" wp14:editId="110C70AB">
+            <wp:extent cx="5607338" cy="2222614"/>
+            <wp:effectExtent l="0" t="0" r="0" b="6350"/>
+            <wp:docPr id="15" name="Image 15"/>
+            <wp:cNvGraphicFramePr>
+              <a:graphicFrameLocks xmlns:a="http://schemas.openxmlformats.org/drawingml/2006/main" noChangeAspect="1"/>
+            </wp:cNvGraphicFramePr>
+            <a:graphic xmlns:a="http://schemas.openxmlformats.org/drawingml/2006/main">
+              <a:graphicData uri="http://schemas.openxmlformats.org/drawingml/2006/picture">
+                <pic:pic xmlns:pic="http://schemas.openxmlformats.org/drawingml/2006/picture">
+                  <pic:nvPicPr>
+                    <pic:cNvPr id="1" name=""/>
+                    <pic:cNvPicPr/>
+                  </pic:nvPicPr>
+                  <pic:blipFill>
+                    <a:blip r:embed="rId19"/>
+                    <a:stretch>
+                      <a:fillRect/>
+                    </a:stretch>
+                  </pic:blipFill>
+                  <pic:spPr>
+                    <a:xfrm>
+                      <a:off x="0" y="0"/>
+                      <a:ext cx="5607338" cy="2222614"/>
+                    </a:xfrm>
+                    <a:prstGeom prst="rect">
+                      <a:avLst/>
+                    </a:prstGeom>
+                  </pic:spPr>
+                </pic:pic>
+              </a:graphicData>
+            </a:graphic>
+          </wp:inline>
+        </w:drawing>
+      </w:r>
+    </w:p>
+    <w:p>
+      <w:pPr>
+        <w:pStyle w:val="Lgende"/>
+        <w:jc w:val="center"/>
+        <w:rPr>
+          <w:lang w:val="fr-FR"/>
+        </w:rPr>
+      </w:pPr>
+      <w:r>
+        <w:rPr>
+          <w:lang w:val="fr-FR"/>
+        </w:rPr>
+        <w:t xml:space="preserve">Figure </w:t>
+      </w:r>
+      <w:r>
+        <w:fldChar w:fldCharType="begin"/>
+      </w:r>
+      <w:r>
+        <w:rPr>
+          <w:lang w:val="fr-FR"/>
+        </w:rPr>
+        <w:instrText xml:space="preserve"> SEQ Figure \* ARABIC </w:instrText>
+      </w:r>
+      <w:r>
+        <w:fldChar w:fldCharType="separate"/>
+      </w:r>
+      <w:r>
+        <w:rPr>
+          <w:noProof/>
+          <w:lang w:val="fr-FR"/>
+        </w:rPr>
+        <w:t>13</w:t>
+      </w:r>
+      <w:r>
+        <w:fldChar w:fldCharType="end"/>
+      </w:r>
+      <w:r>
+        <w:rPr>
+          <w:lang w:val="fr-FR"/>
+        </w:rPr>
+        <w:t xml:space="preserve">- Résultats sur le </w:t>
+      </w:r>
+      <w:proofErr w:type="spellStart"/>
+      <w:r>
+        <w:rPr>
+          <w:lang w:val="fr-FR"/>
+        </w:rPr>
+        <w:t>dataset</w:t>
+      </w:r>
+      <w:proofErr w:type="spellEnd"/>
+      <w:r>
+        <w:rPr>
+          <w:lang w:val="fr-FR"/>
+        </w:rPr>
+        <w:t xml:space="preserve"> d'entraînement</w:t>
+      </w:r>
+    </w:p>
+    <w:p>
+      <w:pPr>
+        <w:rPr>
+          <w:lang w:val="fr-FR"/>
+        </w:rPr>
+      </w:pPr>
+    </w:p>
+    <w:p>
+      <w:pPr>
+        <w:keepNext/>
+      </w:pPr>
+      <w:r>
+        <w:rPr>
+          <w:lang w:val="fr-FR"/>
+        </w:rPr>
+        <w:drawing>
+          <wp:inline distT="0" distB="0" distL="0" distR="0" wp14:anchorId="30DE8B88" wp14:editId="649B9DC5">
+            <wp:extent cx="5327924" cy="1187511"/>
+            <wp:effectExtent l="0" t="0" r="6350" b="0"/>
+            <wp:docPr id="16" name="Image 16"/>
+            <wp:cNvGraphicFramePr>
+              <a:graphicFrameLocks xmlns:a="http://schemas.openxmlformats.org/drawingml/2006/main" noChangeAspect="1"/>
+            </wp:cNvGraphicFramePr>
+            <a:graphic xmlns:a="http://schemas.openxmlformats.org/drawingml/2006/main">
+              <a:graphicData uri="http://schemas.openxmlformats.org/drawingml/2006/picture">
+                <pic:pic xmlns:pic="http://schemas.openxmlformats.org/drawingml/2006/picture">
+                  <pic:nvPicPr>
+                    <pic:cNvPr id="1" name=""/>
+                    <pic:cNvPicPr/>
+                  </pic:nvPicPr>
+                  <pic:blipFill>
+                    <a:blip r:embed="rId20"/>
+                    <a:stretch>
+                      <a:fillRect/>
+                    </a:stretch>
+                  </pic:blipFill>
+                  <pic:spPr>
+                    <a:xfrm>
+                      <a:off x="0" y="0"/>
+                      <a:ext cx="5327924" cy="1187511"/>
+                    </a:xfrm>
+                    <a:prstGeom prst="rect">
+                      <a:avLst/>
+                    </a:prstGeom>
+                  </pic:spPr>
+                </pic:pic>
+              </a:graphicData>
+            </a:graphic>
+          </wp:inline>
+        </w:drawing>
+      </w:r>
+    </w:p>
+    <w:p>
+      <w:pPr>
+        <w:pStyle w:val="Lgende"/>
+        <w:rPr>
+          <w:lang w:val="fr-FR"/>
+        </w:rPr>
+      </w:pPr>
+      <w:r>
+        <w:rPr>
+          <w:lang w:val="fr-FR"/>
+        </w:rPr>
+        <w:t xml:space="preserve">Figure </w:t>
+      </w:r>
+      <w:r>
+        <w:fldChar w:fldCharType="begin"/>
+      </w:r>
+      <w:r>
+        <w:rPr>
+          <w:lang w:val="fr-FR"/>
+        </w:rPr>
+        <w:instrText xml:space="preserve"> SEQ Figure \* ARABIC </w:instrText>
+      </w:r>
+      <w:r>
+        <w:fldChar w:fldCharType="separate"/>
+      </w:r>
+      <w:r>
+        <w:rPr>
+          <w:noProof/>
+          <w:lang w:val="fr-FR"/>
+        </w:rPr>
+        <w:t>14</w:t>
+      </w:r>
+      <w:r>
+        <w:fldChar w:fldCharType="end"/>
+      </w:r>
+      <w:r>
+        <w:rPr>
+          <w:lang w:val="fr-FR"/>
+        </w:rPr>
+        <w:t xml:space="preserve">- Résultats sur le </w:t>
+      </w:r>
+      <w:proofErr w:type="spellStart"/>
+      <w:r>
+        <w:rPr>
+          <w:lang w:val="fr-FR"/>
+        </w:rPr>
+        <w:t>dataset</w:t>
+      </w:r>
+      <w:proofErr w:type="spellEnd"/>
+      <w:r>
+        <w:rPr>
+          <w:lang w:val="fr-FR"/>
+        </w:rPr>
+        <w:t xml:space="preserve"> de test</w:t>
+      </w:r>
     </w:p>
     <w:p>
       <w:pPr>
@@ -3106,7 +4727,6 @@
         <w:rPr>
           <w:lang w:val="fr-FR"/>
         </w:rPr>
-        <w:lastRenderedPageBreak/>
         <w:t>Comparaison par rapport à la compétition</w:t>
       </w:r>
     </w:p>
@@ -3153,7 +4773,35 @@
         <w:rPr>
           <w:lang w:val="fr-FR"/>
         </w:rPr>
-        <w:t>La majorité des meilleurs résultats utilisent des réseaux de neurones. Dans nos choix, nous avons limités le champ d’action du MLP pour des raisons computationnelles, ce qui limite ses performances. De plus, l’implémentation des MLP ne se fait pas avec sklearn, mais avec Keras majoritairement, qui est une librairie beaucoup plus adéquate pour implémenter des solutions à base de ré</w:t>
+        <w:t xml:space="preserve">La majorité des meilleurs résultats utilisent des réseaux de neurones. Dans nos choix, nous avons limités le champ d’action du MLP pour des raisons computationnelles, ce qui limite ses performances. De plus, l’implémentation des MLP ne se fait pas avec </w:t>
+      </w:r>
+      <w:proofErr w:type="spellStart"/>
+      <w:r>
+        <w:rPr>
+          <w:lang w:val="fr-FR"/>
+        </w:rPr>
+        <w:t>sklearn</w:t>
+      </w:r>
+      <w:proofErr w:type="spellEnd"/>
+      <w:r>
+        <w:rPr>
+          <w:lang w:val="fr-FR"/>
+        </w:rPr>
+        <w:t xml:space="preserve">, mais avec </w:t>
+      </w:r>
+      <w:proofErr w:type="spellStart"/>
+      <w:r>
+        <w:rPr>
+          <w:lang w:val="fr-FR"/>
+        </w:rPr>
+        <w:t>Keras</w:t>
+      </w:r>
+      <w:proofErr w:type="spellEnd"/>
+      <w:r>
+        <w:rPr>
+          <w:lang w:val="fr-FR"/>
+        </w:rPr>
+        <w:t xml:space="preserve"> majoritairement, qui est une librairie beaucoup plus adéquate pour implémenter des solutions à base de ré</w:t>
       </w:r>
       <w:r>
         <w:rPr>
@@ -3173,7 +4821,21 @@
         <w:rPr>
           <w:lang w:val="fr-FR"/>
         </w:rPr>
-        <w:t>Les différents scaller montrent que la préparation des données à un impacte sur les résultats. Il serait intéressant de voir l’impacte de technique de suppression des données aberrantes sur nos résultats.</w:t>
+        <w:t xml:space="preserve">Les différents </w:t>
+      </w:r>
+      <w:proofErr w:type="spellStart"/>
+      <w:r>
+        <w:rPr>
+          <w:lang w:val="fr-FR"/>
+        </w:rPr>
+        <w:t>scaller</w:t>
+      </w:r>
+      <w:proofErr w:type="spellEnd"/>
+      <w:r>
+        <w:rPr>
+          <w:lang w:val="fr-FR"/>
+        </w:rPr>
+        <w:t xml:space="preserve"> montrent que la préparation des données à un impacte sur les résultats. Il serait intéressant de voir l’impacte de technique de suppression des données aberrantes sur nos résultats.</w:t>
       </w:r>
     </w:p>
     <w:p>

</xml_diff>